<commit_message>
1.查看qa2016-1-10 194515 2.补充qa22016-1-11 222234 3.更新周计划2016 4.补2016.1.13学习计划每日进展
</commit_message>
<xml_diff>
--- a/Study/Computer Networking A Top-Down/Questions & Answer/qa22016-1-11 222234.docx
+++ b/Study/Computer Networking A Top-Down/Questions & Answer/qa22016-1-11 222234.docx
@@ -30,7 +30,7 @@
         <w:rPr>
           <w:rFonts w:hint="eastAsia"/>
         </w:rPr>
-        <w:t>GET, HEAD, POST, PUT</w:t>
+        <w:t>GET, POST, PUT</w:t>
       </w:r>
       <w:r>
         <w:rPr>
@@ -44,6 +44,12 @@
         </w:rPr>
         <w:t>DELETE</w:t>
       </w:r>
+      <w:r>
+        <w:rPr>
+          <w:rFonts w:hint="eastAsia"/>
+        </w:rPr>
+        <w:t>,HEAD,</w:t>
+      </w:r>
     </w:p>
     <w:p>
       <w:r>
@@ -58,6 +64,18 @@
         </w:rPr>
         <w:t>对应查（获取）、改、增、删除。</w:t>
       </w:r>
+      <w:r>
+        <w:rPr>
+          <w:rFonts w:hint="eastAsia"/>
+        </w:rPr>
+        <w:t>（无</w:t>
+      </w:r>
+      <w:r>
+        <w:t>HEAD</w:t>
+      </w:r>
+      <w:r>
+        <w:t>）</w:t>
+      </w:r>
     </w:p>
     <w:p>
       <w:r>
@@ -76,27 +94,197 @@
       <w:r>
         <w:rPr>
           <w:rFonts w:hint="eastAsia"/>
-        </w:rPr>
-        <w:t xml:space="preserve"> == </w:t>
-      </w:r>
-      <w:r>
-        <w:rPr>
-          <w:rFonts w:hint="eastAsia"/>
+          <w:b/>
+        </w:rPr>
+        <w:t>(</w:t>
+      </w:r>
+      <w:r>
+        <w:rPr>
+          <w:rFonts w:hint="eastAsia"/>
+          <w:b/>
         </w:rPr>
         <w:t>请求</w:t>
       </w:r>
       <w:r>
         <w:rPr>
           <w:rFonts w:hint="eastAsia"/>
+          <w:b/>
         </w:rPr>
         <w:t>web</w:t>
       </w:r>
       <w:r>
         <w:rPr>
           <w:rFonts w:hint="eastAsia"/>
+          <w:b/>
         </w:rPr>
         <w:t>页面</w:t>
       </w:r>
+      <w:r>
+        <w:rPr>
+          <w:rFonts w:hint="eastAsia"/>
+          <w:b/>
+        </w:rPr>
+        <w:t>=</w:t>
+      </w:r>
+      <w:r>
+        <w:rPr>
+          <w:b/>
+        </w:rPr>
+        <w:t>=</w:t>
+      </w:r>
+      <w:r>
+        <w:rPr>
+          <w:rFonts w:hint="eastAsia"/>
+          <w:b/>
+        </w:rPr>
+        <w:t>服务器</w:t>
+      </w:r>
+      <w:r>
+        <w:rPr>
+          <w:b/>
+        </w:rPr>
+        <w:t>文件</w:t>
+      </w:r>
+      <w:r>
+        <w:rPr>
+          <w:rFonts w:hint="eastAsia"/>
+          <w:b/>
+        </w:rPr>
+        <w:t>)</w:t>
+      </w:r>
+    </w:p>
+    <w:p>
+      <w:r>
+        <w:rPr>
+          <w:rFonts w:hint="eastAsia"/>
+        </w:rPr>
+        <w:tab/>
+        <w:t>POST</w:t>
+      </w:r>
+      <w:r>
+        <w:rPr>
+          <w:rFonts w:hint="eastAsia"/>
+        </w:rPr>
+        <w:t>：在</w:t>
+      </w:r>
+      <w:r>
+        <w:rPr>
+          <w:rFonts w:hint="eastAsia"/>
+        </w:rPr>
+        <w:t>XX</w:t>
+      </w:r>
+      <w:r>
+        <w:rPr>
+          <w:rFonts w:hint="eastAsia"/>
+        </w:rPr>
+        <w:t>帖子中，回复</w:t>
+      </w:r>
+      <w:r>
+        <w:rPr>
+          <w:rFonts w:hint="eastAsia"/>
+        </w:rPr>
+        <w:t>:</w:t>
+      </w:r>
+      <w:r>
+        <w:rPr>
+          <w:rFonts w:hint="eastAsia"/>
+        </w:rPr>
+        <w:t>我是二楼</w:t>
+      </w:r>
+      <w:r>
+        <w:rPr>
+          <w:rFonts w:hint="eastAsia"/>
+          <w:b/>
+        </w:rPr>
+        <w:t>（</w:t>
+      </w:r>
+      <w:r>
+        <w:rPr>
+          <w:rFonts w:hint="eastAsia"/>
+          <w:b/>
+        </w:rPr>
+        <w:t>修改</w:t>
+      </w:r>
+      <w:r>
+        <w:rPr>
+          <w:b/>
+        </w:rPr>
+        <w:t>服务器文件）</w:t>
+      </w:r>
+    </w:p>
+    <w:p>
+      <w:r>
+        <w:rPr>
+          <w:rFonts w:hint="eastAsia"/>
+        </w:rPr>
+        <w:tab/>
+        <w:t>PUT</w:t>
+      </w:r>
+      <w:r>
+        <w:rPr>
+          <w:rFonts w:hint="eastAsia"/>
+        </w:rPr>
+        <w:t>：新建帖子</w:t>
+      </w:r>
+      <w:r>
+        <w:rPr>
+          <w:rFonts w:hint="eastAsia"/>
+          <w:b/>
+        </w:rPr>
+        <w:t>（</w:t>
+      </w:r>
+      <w:r>
+        <w:rPr>
+          <w:rFonts w:hint="eastAsia"/>
+          <w:b/>
+        </w:rPr>
+        <w:t>增加</w:t>
+      </w:r>
+      <w:r>
+        <w:rPr>
+          <w:b/>
+        </w:rPr>
+        <w:t>服务器</w:t>
+      </w:r>
+      <w:r>
+        <w:rPr>
+          <w:b/>
+        </w:rPr>
+        <w:t>文件）</w:t>
+      </w:r>
+    </w:p>
+    <w:p>
+      <w:pPr>
+        <w:rPr>
+          <w:b/>
+        </w:rPr>
+      </w:pPr>
+      <w:r>
+        <w:rPr>
+          <w:rFonts w:hint="eastAsia"/>
+        </w:rPr>
+        <w:tab/>
+        <w:t xml:space="preserve">DELETE: </w:t>
+      </w:r>
+      <w:r>
+        <w:rPr>
+          <w:rFonts w:hint="eastAsia"/>
+        </w:rPr>
+        <w:t>在个人中心删除自己的帖子</w:t>
+      </w:r>
+      <w:r>
+        <w:rPr>
+          <w:rFonts w:hint="eastAsia"/>
+          <w:b/>
+        </w:rPr>
+        <w:t>（删除</w:t>
+      </w:r>
+      <w:r>
+        <w:rPr>
+          <w:b/>
+        </w:rPr>
+        <w:t>服务器文件）</w:t>
+      </w:r>
     </w:p>
     <w:p>
       <w:r>
@@ -125,477 +313,547 @@
         <w:t>相同，但是服务器只返回头，不返回内容。可以用于浏览器判断请求资源的类型，以便进行相应的处理，例如搜索引擎。</w:t>
       </w:r>
     </w:p>
-    <w:p>
-      <w:r>
-        <w:rPr>
-          <w:rFonts w:hint="eastAsia"/>
-        </w:rPr>
-        <w:tab/>
-        <w:t>POST</w:t>
-      </w:r>
-      <w:r>
-        <w:rPr>
-          <w:rFonts w:hint="eastAsia"/>
-        </w:rPr>
-        <w:t>：在</w:t>
-      </w:r>
-      <w:r>
-        <w:rPr>
-          <w:rFonts w:hint="eastAsia"/>
-        </w:rPr>
-        <w:t>XX</w:t>
-      </w:r>
-      <w:r>
-        <w:rPr>
-          <w:rFonts w:hint="eastAsia"/>
-        </w:rPr>
-        <w:t>帖子中，回复</w:t>
-      </w:r>
-      <w:r>
-        <w:rPr>
-          <w:rFonts w:hint="eastAsia"/>
-        </w:rPr>
+    <w:p/>
+    <w:p>
+      <w:r>
+        <w:rPr>
+          <w:rFonts w:hint="eastAsia"/>
+        </w:rPr>
+        <w:t>2</w:t>
+      </w:r>
+      <w:r>
+        <w:rPr>
+          <w:rFonts w:hint="eastAsia"/>
+        </w:rPr>
+        <w:t>、</w:t>
+      </w:r>
+      <w:r>
+        <w:rPr>
+          <w:rFonts w:hint="eastAsia"/>
+        </w:rPr>
+        <w:t>Web proxy caches</w:t>
+      </w:r>
+    </w:p>
+    <w:p>
+      <w:r>
+        <w:rPr>
+          <w:rFonts w:hint="eastAsia"/>
+        </w:rPr>
+        <w:tab/>
+      </w:r>
+      <w:r>
+        <w:rPr>
+          <w:rFonts w:hint="eastAsia"/>
+        </w:rPr>
+        <w:t>客户端</w:t>
+      </w:r>
+      <w:r>
+        <w:t>与</w:t>
+      </w:r>
+      <w:r>
+        <w:rPr>
+          <w:rFonts w:hint="eastAsia"/>
+        </w:rPr>
+        <w:t>源</w:t>
+      </w:r>
+      <w:r>
+        <w:t>服务器之间，还存在代理服务器</w:t>
+      </w:r>
+      <w:r>
         <w:t>:</w:t>
       </w:r>
-      <w:r>
-        <w:rPr>
-          <w:rFonts w:hint="eastAsia"/>
-        </w:rPr>
-        <w:t>我是二楼</w:t>
-      </w:r>
-    </w:p>
-    <w:p>
-      <w:r>
-        <w:rPr>
-          <w:rFonts w:hint="eastAsia"/>
-        </w:rPr>
-        <w:tab/>
-        <w:t>PUT</w:t>
-      </w:r>
-      <w:r>
-        <w:rPr>
-          <w:rFonts w:hint="eastAsia"/>
-        </w:rPr>
-        <w:t>：新建帖子</w:t>
-      </w:r>
-    </w:p>
-    <w:p>
-      <w:r>
-        <w:rPr>
-          <w:rFonts w:hint="eastAsia"/>
-        </w:rPr>
-        <w:tab/>
-        <w:t xml:space="preserve">DELETE: </w:t>
-      </w:r>
-      <w:r>
-        <w:rPr>
-          <w:rFonts w:hint="eastAsia"/>
-        </w:rPr>
-        <w:t>在个人中心删除自己的帖子</w:t>
-      </w:r>
-    </w:p>
-    <w:p/>
-    <w:p>
-      <w:r>
-        <w:rPr>
-          <w:rFonts w:hint="eastAsia"/>
-        </w:rPr>
-        <w:t>2</w:t>
-      </w:r>
-      <w:r>
-        <w:rPr>
-          <w:rFonts w:hint="eastAsia"/>
-        </w:rPr>
-        <w:t>、</w:t>
-      </w:r>
-      <w:r>
-        <w:rPr>
-          <w:rFonts w:hint="eastAsia"/>
-        </w:rPr>
-        <w:t>Web proxy caches</w:t>
-      </w:r>
-    </w:p>
-    <w:p>
-      <w:r>
-        <w:rPr>
-          <w:rFonts w:hint="eastAsia"/>
-        </w:rPr>
-        <w:tab/>
-        <w:t>Web</w:t>
-      </w:r>
-      <w:r>
-        <w:rPr>
-          <w:rFonts w:hint="eastAsia"/>
-        </w:rPr>
-        <w:t>高速缓存</w:t>
-      </w:r>
-    </w:p>
-    <w:p/>
-    <w:p>
-      <w:r>
-        <w:rPr>
-          <w:rFonts w:hint="eastAsia"/>
-        </w:rPr>
-        <w:t>3</w:t>
-      </w:r>
-      <w:r>
-        <w:rPr>
-          <w:rFonts w:hint="eastAsia"/>
-        </w:rPr>
-        <w:t>、</w:t>
-      </w:r>
-      <w:r>
-        <w:rPr>
-          <w:rFonts w:hint="eastAsia"/>
-        </w:rPr>
-        <w:t xml:space="preserve">User-agent </w:t>
-      </w:r>
-      <w:r>
-        <w:rPr>
-          <w:rFonts w:hint="eastAsia"/>
-        </w:rPr>
-        <w:t>用户代理</w:t>
-      </w:r>
-    </w:p>
-    <w:p>
-      <w:r>
-        <w:rPr>
-          <w:rFonts w:hint="eastAsia"/>
-        </w:rPr>
-        <w:tab/>
-      </w:r>
-      <w:r>
-        <w:rPr>
-          <w:rFonts w:hint="eastAsia"/>
-        </w:rPr>
-        <w:t>一些版本信息，例如浏览器版本、操作系统、浏览器语言等等。</w:t>
-      </w:r>
-    </w:p>
-    <w:p>
-      <w:r>
-        <w:rPr>
-          <w:rFonts w:hint="eastAsia"/>
-        </w:rPr>
-        <w:tab/>
-      </w:r>
-      <w:r>
-        <w:rPr>
-          <w:rFonts w:hint="eastAsia"/>
-        </w:rPr>
-        <w:t>有什么用呢？</w:t>
-      </w:r>
-    </w:p>
-    <w:p>
-      <w:r>
-        <w:rPr>
-          <w:rFonts w:hint="eastAsia"/>
-        </w:rPr>
-        <w:tab/>
-      </w:r>
-      <w:r>
-        <w:rPr>
-          <w:rFonts w:hint="eastAsia"/>
-        </w:rPr>
-        <w:t>可以用来帮助服务器识别不同的浏览器，以便响应不同类型的页面，比如手机一般接收到的是</w:t>
-      </w:r>
-      <w:r>
-        <w:rPr>
-          <w:rFonts w:hint="eastAsia"/>
-        </w:rPr>
-        <w:t>wap</w:t>
-      </w:r>
-      <w:r>
-        <w:rPr>
-          <w:rFonts w:hint="eastAsia"/>
-        </w:rPr>
-        <w:t>页面</w:t>
-      </w:r>
-    </w:p>
-    <w:p>
-      <w:r>
-        <w:rPr>
-          <w:rFonts w:hint="eastAsia"/>
-        </w:rPr>
-        <w:tab/>
-      </w:r>
-      <w:r>
-        <w:rPr>
-          <w:rFonts w:hint="eastAsia"/>
-        </w:rPr>
-        <w:t>还可以确定浏览器的使用量</w:t>
-      </w:r>
-    </w:p>
-    <w:p/>
-    <w:p>
-      <w:r>
-        <w:rPr>
-          <w:rFonts w:hint="eastAsia"/>
-        </w:rPr>
-        <w:t>4</w:t>
-      </w:r>
-      <w:r>
-        <w:rPr>
-          <w:rFonts w:hint="eastAsia"/>
-        </w:rPr>
-        <w:t>、“</w:t>
-      </w:r>
-      <w:r>
-        <w:rPr>
-          <w:rFonts w:hint="eastAsia"/>
-        </w:rPr>
-        <w:t>entity body</w:t>
-      </w:r>
-      <w:r>
-        <w:rPr>
-          <w:rFonts w:hint="eastAsia"/>
-        </w:rPr>
-        <w:t>”</w:t>
-      </w:r>
-      <w:r>
-        <w:rPr>
-          <w:rFonts w:hint="eastAsia"/>
-        </w:rPr>
-        <w:t xml:space="preserve"> </w:t>
-      </w:r>
-      <w:r>
-        <w:rPr>
-          <w:rFonts w:hint="eastAsia"/>
-        </w:rPr>
-        <w:t>请求实体</w:t>
-      </w:r>
-    </w:p>
-    <w:p>
-      <w:r>
-        <w:rPr>
-          <w:rFonts w:hint="eastAsia"/>
-        </w:rPr>
-        <w:tab/>
-      </w:r>
-      <w:r>
-        <w:rPr>
-          <w:rFonts w:hint="eastAsia"/>
-        </w:rPr>
-        <w:t>涉及</w:t>
-      </w:r>
-      <w:r>
-        <w:rPr>
-          <w:rFonts w:hint="eastAsia"/>
-        </w:rPr>
-        <w:t>Http form</w:t>
-      </w:r>
-      <w:r>
-        <w:rPr>
-          <w:rFonts w:hint="eastAsia"/>
-        </w:rPr>
-        <w:t>。</w:t>
-      </w:r>
-    </w:p>
-    <w:p>
-      <w:r>
-        <w:rPr>
-          <w:rFonts w:hint="eastAsia"/>
-        </w:rPr>
-        <w:tab/>
-        <w:t>Http Form</w:t>
-      </w:r>
-      <w:r>
-        <w:rPr>
-          <w:rFonts w:hint="eastAsia"/>
-        </w:rPr>
-        <w:t>，即</w:t>
-      </w:r>
-      <w:r>
-        <w:rPr>
-          <w:rFonts w:hint="eastAsia"/>
-        </w:rPr>
+    </w:p>
+    <w:p>
+      <w:r>
+        <w:tab/>
+      </w:r>
+      <w:r>
+        <w:tab/>
+      </w:r>
+      <w:r>
+        <w:rPr>
+          <w:rFonts w:hint="eastAsia"/>
+        </w:rPr>
+        <w:t>客户端</w:t>
+      </w:r>
+      <w:r>
+        <w:t>——</w:t>
+      </w:r>
+      <w:r>
+        <w:t>代理服务器</w:t>
+      </w:r>
+      <w:r>
+        <w:t>——</w:t>
+      </w:r>
+      <w:r>
+        <w:t>源服务器</w:t>
+      </w:r>
+    </w:p>
+    <w:p>
+      <w:r>
+        <w:tab/>
+      </w:r>
+      <w:r>
+        <w:rPr>
+          <w:rFonts w:hint="eastAsia"/>
+        </w:rPr>
+        <w:t>代理</w:t>
+      </w:r>
+      <w:r>
+        <w:t>服务器可以检测客户端请求的数据，如果它在代理服务器的</w:t>
+      </w:r>
+      <w:r>
+        <w:rPr>
+          <w:rFonts w:hint="eastAsia"/>
+        </w:rPr>
+        <w:t>本地</w:t>
+      </w:r>
+      <w:r>
+        <w:t>存储器上已经存在且是最新的，那么它就不需要重新再</w:t>
+      </w:r>
+      <w:r>
+        <w:rPr>
+          <w:rFonts w:hint="eastAsia"/>
+        </w:rPr>
+        <w:t>向</w:t>
+      </w:r>
+      <w:r>
+        <w:t>源服务器再</w:t>
+      </w:r>
+      <w:r>
+        <w:rPr>
+          <w:rFonts w:hint="eastAsia"/>
+        </w:rPr>
+        <w:t>请求</w:t>
+      </w:r>
+      <w:r>
+        <w:t>资源，而直接将</w:t>
+      </w:r>
+      <w:r>
+        <w:rPr>
+          <w:rFonts w:hint="eastAsia"/>
+        </w:rPr>
+        <w:t>本地存储器</w:t>
+      </w:r>
+      <w:r>
+        <w:t>上的数据</w:t>
+      </w:r>
+      <w:r>
+        <w:rPr>
+          <w:rFonts w:hint="eastAsia"/>
+        </w:rPr>
+        <w:t>传给</w:t>
+      </w:r>
+      <w:r>
+        <w:t>客户端。</w:t>
+      </w:r>
+      <w:r>
+        <w:rPr>
+          <w:rFonts w:hint="eastAsia"/>
+        </w:rPr>
+        <w:t>(</w:t>
+      </w:r>
+      <w:r>
+        <w:rPr>
+          <w:rFonts w:hint="eastAsia"/>
+        </w:rPr>
+        <w:t>实际上</w:t>
+      </w:r>
+      <w:r>
+        <w:t>还有最新的</w:t>
+      </w:r>
+      <w:r>
         <w:t>http</w:t>
       </w:r>
       <w:r>
         <w:rPr>
           <w:rFonts w:hint="eastAsia"/>
         </w:rPr>
-        <w:t>表单，这玩意儿就是</w:t>
-      </w:r>
-      <w:r>
-        <w:rPr>
-          <w:rFonts w:hint="eastAsia"/>
-        </w:rPr>
-        <w:t>web</w:t>
-      </w:r>
-      <w:r>
-        <w:rPr>
-          <w:rFonts w:hint="eastAsia"/>
-        </w:rPr>
-        <w:t>界面</w:t>
-      </w:r>
-      <w:r>
-        <w:t>上的</w:t>
-      </w:r>
-      <w:r>
-        <w:rPr>
-          <w:rFonts w:hint="eastAsia"/>
-        </w:rPr>
-        <w:t>一个对象（</w:t>
-      </w:r>
-      <w:r>
-        <w:rPr>
-          <w:rFonts w:hint="eastAsia"/>
-        </w:rPr>
-        <w:t>例如账户</w:t>
-      </w:r>
-      <w:r>
-        <w:t>、密码输入框</w:t>
-      </w:r>
-      <w:r>
-        <w:rPr>
-          <w:rFonts w:hint="eastAsia"/>
-        </w:rPr>
-        <w:t>），主要是将用户输入的数据提交给服务器，比如我们在网页上输入的</w:t>
-      </w:r>
-      <w:r>
-        <w:rPr>
-          <w:rFonts w:hint="eastAsia"/>
-        </w:rPr>
-        <w:t>QQ</w:t>
-      </w:r>
-      <w:r>
-        <w:rPr>
-          <w:rFonts w:hint="eastAsia"/>
-        </w:rPr>
-        <w:t>账户和密码。</w:t>
-      </w:r>
-    </w:p>
-    <w:p>
-      <w:pPr>
-        <w:rPr>
-          <w:rFonts w:hint="eastAsia"/>
-        </w:rPr>
-      </w:pPr>
-      <w:r>
-        <w:rPr>
-          <w:rFonts w:hint="eastAsia"/>
-        </w:rPr>
-        <w:tab/>
-      </w:r>
-      <w:r>
-        <w:rPr>
-          <w:rFonts w:hint="eastAsia"/>
-        </w:rPr>
-        <w:t>提交</w:t>
-      </w:r>
-      <w:r>
-        <w:rPr>
-          <w:rFonts w:hint="eastAsia"/>
-        </w:rPr>
-        <w:t xml:space="preserve">http form </w:t>
-      </w:r>
-      <w:r>
-        <w:rPr>
-          <w:rFonts w:hint="eastAsia"/>
-        </w:rPr>
-        <w:t>主要采用</w:t>
-      </w:r>
-      <w:r>
-        <w:rPr>
-          <w:rFonts w:hint="eastAsia"/>
-        </w:rPr>
-        <w:t>POST</w:t>
-      </w:r>
-      <w:r>
-        <w:rPr>
-          <w:rFonts w:hint="eastAsia"/>
-        </w:rPr>
-        <w:t>的方式来提前自己，这样有个好处就是用户输入的数据，比如密码之类的东东，就会放在</w:t>
-      </w:r>
-      <w:r>
-        <w:rPr>
-          <w:rFonts w:hint="eastAsia"/>
-        </w:rPr>
-        <w:t>Message</w:t>
-      </w:r>
-      <w:r>
-        <w:rPr>
-          <w:rFonts w:hint="eastAsia"/>
-        </w:rPr>
-        <w:t>中的“</w:t>
-      </w:r>
-      <w:r>
-        <w:rPr>
-          <w:rFonts w:hint="eastAsia"/>
-        </w:rPr>
-        <w:t>entity body</w:t>
-      </w:r>
-      <w:r>
-        <w:rPr>
-          <w:rFonts w:hint="eastAsia"/>
-        </w:rPr>
-        <w:t>”部分，</w:t>
-      </w:r>
-      <w:r>
-        <w:rPr>
-          <w:rFonts w:hint="eastAsia"/>
-        </w:rPr>
-        <w:t>很安全</w:t>
-      </w:r>
-      <w:r>
-        <w:t>；</w:t>
-      </w:r>
-      <w:r>
-        <w:rPr>
-          <w:rFonts w:hint="eastAsia"/>
-        </w:rPr>
-        <w:t>如果采样</w:t>
-      </w:r>
-      <w:r>
-        <w:rPr>
-          <w:rFonts w:hint="eastAsia"/>
-        </w:rPr>
-        <w:t>GET</w:t>
-      </w:r>
-      <w:r>
-        <w:rPr>
-          <w:rFonts w:hint="eastAsia"/>
-        </w:rPr>
-        <w:t>方式</w:t>
-      </w:r>
-      <w:r>
-        <w:t>，</w:t>
-      </w:r>
-      <w:r>
-        <w:rPr>
-          <w:rFonts w:hint="eastAsia"/>
-        </w:rPr>
-        <w:t>数据</w:t>
-      </w:r>
-      <w:r>
-        <w:t>将直接跟在</w:t>
-      </w:r>
-      <w:r>
-        <w:rPr>
-          <w:rFonts w:hint="eastAsia"/>
-        </w:rPr>
-        <w:t>URL</w:t>
-      </w:r>
-      <w:r>
-        <w:rPr>
-          <w:rFonts w:hint="eastAsia"/>
-        </w:rPr>
-        <w:t>中</w:t>
-      </w:r>
-      <w:r>
-        <w:t>提交给服务器，这样</w:t>
-      </w:r>
-      <w:r>
-        <w:rPr>
-          <w:rFonts w:hint="eastAsia"/>
-        </w:rPr>
-        <w:t>容易</w:t>
-      </w:r>
-      <w:r>
-        <w:t>就被截取。</w:t>
+        <w:t>协议</w:t>
+      </w:r>
+      <w:r>
+        <w:t>还支持另外一种代理方式：隧道</w:t>
       </w:r>
       <w:bookmarkStart w:id="0" w:name="_GoBack"/>
       <w:bookmarkEnd w:id="0"/>
+      <w:r>
+        <w:rPr>
+          <w:rFonts w:hint="eastAsia"/>
+        </w:rPr>
+        <w:t>)</w:t>
+      </w:r>
+    </w:p>
+    <w:p/>
+    <w:p>
+      <w:r>
+        <w:rPr>
+          <w:rFonts w:hint="eastAsia"/>
+        </w:rPr>
+        <w:t>3</w:t>
+      </w:r>
+      <w:r>
+        <w:rPr>
+          <w:rFonts w:hint="eastAsia"/>
+        </w:rPr>
+        <w:t>、</w:t>
+      </w:r>
+      <w:r>
+        <w:rPr>
+          <w:rFonts w:hint="eastAsia"/>
+        </w:rPr>
+        <w:t xml:space="preserve">User-agent </w:t>
+      </w:r>
+      <w:r>
+        <w:rPr>
+          <w:rFonts w:hint="eastAsia"/>
+        </w:rPr>
+        <w:t>用户代理</w:t>
+      </w:r>
+    </w:p>
+    <w:p>
+      <w:r>
+        <w:rPr>
+          <w:rFonts w:hint="eastAsia"/>
+        </w:rPr>
+        <w:tab/>
+      </w:r>
+      <w:r>
+        <w:rPr>
+          <w:rFonts w:hint="eastAsia"/>
+        </w:rPr>
+        <w:t>一些版本信息，例如浏览器版本、操作系统、浏览器语言等等。</w:t>
+      </w:r>
+    </w:p>
+    <w:p>
+      <w:r>
+        <w:rPr>
+          <w:rFonts w:hint="eastAsia"/>
+        </w:rPr>
+        <w:tab/>
+      </w:r>
+      <w:r>
+        <w:rPr>
+          <w:rFonts w:hint="eastAsia"/>
+        </w:rPr>
+        <w:t>有什么用呢？</w:t>
+      </w:r>
+    </w:p>
+    <w:p>
+      <w:r>
+        <w:rPr>
+          <w:rFonts w:hint="eastAsia"/>
+        </w:rPr>
+        <w:tab/>
+      </w:r>
+      <w:r>
+        <w:rPr>
+          <w:rFonts w:hint="eastAsia"/>
+        </w:rPr>
+        <w:t>可以用来帮助服务器识别不同的浏览器，以便响应不同类型的页面，比如手机一般接收到的是</w:t>
+      </w:r>
+      <w:r>
+        <w:rPr>
+          <w:rFonts w:hint="eastAsia"/>
+        </w:rPr>
+        <w:t>wap</w:t>
+      </w:r>
+      <w:r>
+        <w:rPr>
+          <w:rFonts w:hint="eastAsia"/>
+        </w:rPr>
+        <w:t>页面</w:t>
+      </w:r>
+    </w:p>
+    <w:p>
+      <w:r>
+        <w:rPr>
+          <w:rFonts w:hint="eastAsia"/>
+        </w:rPr>
+        <w:tab/>
+      </w:r>
+      <w:r>
+        <w:rPr>
+          <w:rFonts w:hint="eastAsia"/>
+        </w:rPr>
+        <w:t>还可以确定浏览器的使用量</w:t>
+      </w:r>
+    </w:p>
+    <w:p/>
+    <w:p>
+      <w:r>
+        <w:rPr>
+          <w:rFonts w:hint="eastAsia"/>
+        </w:rPr>
+        <w:t>4</w:t>
+      </w:r>
+      <w:r>
+        <w:rPr>
+          <w:rFonts w:hint="eastAsia"/>
+        </w:rPr>
+        <w:t>、“</w:t>
+      </w:r>
+      <w:r>
+        <w:rPr>
+          <w:rFonts w:hint="eastAsia"/>
+        </w:rPr>
+        <w:t>entity body</w:t>
+      </w:r>
+      <w:r>
+        <w:rPr>
+          <w:rFonts w:hint="eastAsia"/>
+        </w:rPr>
+        <w:t>”</w:t>
+      </w:r>
+      <w:r>
+        <w:rPr>
+          <w:rFonts w:hint="eastAsia"/>
+        </w:rPr>
+        <w:t xml:space="preserve"> </w:t>
+      </w:r>
+      <w:r>
+        <w:rPr>
+          <w:rFonts w:hint="eastAsia"/>
+        </w:rPr>
+        <w:t>请求实体</w:t>
+      </w:r>
+    </w:p>
+    <w:p>
+      <w:r>
+        <w:rPr>
+          <w:rFonts w:hint="eastAsia"/>
+        </w:rPr>
+        <w:tab/>
+      </w:r>
+      <w:r>
+        <w:rPr>
+          <w:rFonts w:hint="eastAsia"/>
+        </w:rPr>
+        <w:t>涉及</w:t>
+      </w:r>
+      <w:r>
+        <w:rPr>
+          <w:rFonts w:hint="eastAsia"/>
+        </w:rPr>
+        <w:t>Http form</w:t>
+      </w:r>
+      <w:r>
+        <w:rPr>
+          <w:rFonts w:hint="eastAsia"/>
+        </w:rPr>
+        <w:t>。</w:t>
+      </w:r>
+    </w:p>
+    <w:p>
+      <w:r>
+        <w:rPr>
+          <w:rFonts w:hint="eastAsia"/>
+        </w:rPr>
+        <w:tab/>
+        <w:t>Http Form</w:t>
+      </w:r>
+      <w:r>
+        <w:rPr>
+          <w:rFonts w:hint="eastAsia"/>
+        </w:rPr>
+        <w:t>，即</w:t>
+      </w:r>
+      <w:r>
+        <w:rPr>
+          <w:rFonts w:hint="eastAsia"/>
+        </w:rPr>
+        <w:t>http</w:t>
+      </w:r>
+      <w:r>
+        <w:rPr>
+          <w:rFonts w:hint="eastAsia"/>
+        </w:rPr>
+        <w:t>表单，这玩意儿就是</w:t>
+      </w:r>
+      <w:r>
+        <w:rPr>
+          <w:rFonts w:hint="eastAsia"/>
+        </w:rPr>
+        <w:t>web</w:t>
+      </w:r>
+      <w:r>
+        <w:rPr>
+          <w:rFonts w:hint="eastAsia"/>
+        </w:rPr>
+        <w:t>界面</w:t>
+      </w:r>
+      <w:r>
+        <w:t>上的</w:t>
+      </w:r>
+      <w:r>
+        <w:rPr>
+          <w:rFonts w:hint="eastAsia"/>
+        </w:rPr>
+        <w:t>一个对象（</w:t>
+      </w:r>
+      <w:r>
+        <w:rPr>
+          <w:rFonts w:hint="eastAsia"/>
+        </w:rPr>
+        <w:t>例如账户</w:t>
+      </w:r>
+      <w:r>
+        <w:t>、密码输入框</w:t>
+      </w:r>
+      <w:r>
+        <w:rPr>
+          <w:rFonts w:hint="eastAsia"/>
+        </w:rPr>
+        <w:t>），主要是将用户输入的数据提交给服务器，比如我们在网页上输入的</w:t>
+      </w:r>
+      <w:r>
+        <w:rPr>
+          <w:rFonts w:hint="eastAsia"/>
+        </w:rPr>
+        <w:t>QQ</w:t>
+      </w:r>
+      <w:r>
+        <w:rPr>
+          <w:rFonts w:hint="eastAsia"/>
+        </w:rPr>
+        <w:t>账户和密码。</w:t>
+      </w:r>
+    </w:p>
+    <w:p>
+      <w:r>
+        <w:rPr>
+          <w:rFonts w:hint="eastAsia"/>
+        </w:rPr>
+        <w:tab/>
+      </w:r>
+      <w:r>
+        <w:rPr>
+          <w:rFonts w:hint="eastAsia"/>
+        </w:rPr>
+        <w:t>提交</w:t>
+      </w:r>
+      <w:r>
+        <w:rPr>
+          <w:rFonts w:hint="eastAsia"/>
+        </w:rPr>
+        <w:t xml:space="preserve">http form </w:t>
+      </w:r>
+      <w:r>
+        <w:rPr>
+          <w:rFonts w:hint="eastAsia"/>
+        </w:rPr>
+        <w:t>主要采用</w:t>
+      </w:r>
+      <w:r>
+        <w:rPr>
+          <w:rFonts w:hint="eastAsia"/>
+        </w:rPr>
+        <w:t>POST</w:t>
+      </w:r>
+      <w:r>
+        <w:rPr>
+          <w:rFonts w:hint="eastAsia"/>
+        </w:rPr>
+        <w:t>的方式来</w:t>
+      </w:r>
+      <w:r>
+        <w:rPr>
+          <w:rFonts w:hint="eastAsia"/>
+        </w:rPr>
+        <w:t>提交</w:t>
+      </w:r>
+      <w:r>
+        <w:rPr>
+          <w:rFonts w:hint="eastAsia"/>
+        </w:rPr>
+        <w:t>自己，这样有个好处就是用户输入的数据，比如密码之类的东东，就会放在</w:t>
+      </w:r>
+      <w:r>
+        <w:rPr>
+          <w:rFonts w:hint="eastAsia"/>
+        </w:rPr>
+        <w:t>Message</w:t>
+      </w:r>
+      <w:r>
+        <w:rPr>
+          <w:rFonts w:hint="eastAsia"/>
+        </w:rPr>
+        <w:t>中的“</w:t>
+      </w:r>
+      <w:r>
+        <w:rPr>
+          <w:rFonts w:hint="eastAsia"/>
+        </w:rPr>
+        <w:t>entity body</w:t>
+      </w:r>
+      <w:r>
+        <w:rPr>
+          <w:rFonts w:hint="eastAsia"/>
+        </w:rPr>
+        <w:t>”部分，</w:t>
+      </w:r>
+      <w:r>
+        <w:rPr>
+          <w:rFonts w:hint="eastAsia"/>
+        </w:rPr>
+        <w:t>很安全</w:t>
+      </w:r>
+      <w:r>
+        <w:t>；</w:t>
+      </w:r>
+      <w:r>
+        <w:rPr>
+          <w:rFonts w:hint="eastAsia"/>
+        </w:rPr>
+        <w:t>如果采样</w:t>
+      </w:r>
+      <w:r>
+        <w:rPr>
+          <w:rFonts w:hint="eastAsia"/>
+        </w:rPr>
+        <w:t>GET</w:t>
+      </w:r>
+      <w:r>
+        <w:rPr>
+          <w:rFonts w:hint="eastAsia"/>
+        </w:rPr>
+        <w:t>方式</w:t>
+      </w:r>
+      <w:r>
+        <w:t>，</w:t>
+      </w:r>
+      <w:r>
+        <w:rPr>
+          <w:rFonts w:hint="eastAsia"/>
+        </w:rPr>
+        <w:t>数据</w:t>
+      </w:r>
+      <w:r>
+        <w:t>将直接跟在</w:t>
+      </w:r>
+      <w:r>
+        <w:rPr>
+          <w:rFonts w:hint="eastAsia"/>
+        </w:rPr>
+        <w:t>URL</w:t>
+      </w:r>
+      <w:r>
+        <w:rPr>
+          <w:rFonts w:hint="eastAsia"/>
+        </w:rPr>
+        <w:t>中</w:t>
+      </w:r>
+      <w:r>
+        <w:t>提交给服务器，这样</w:t>
+      </w:r>
+      <w:r>
+        <w:rPr>
+          <w:rFonts w:hint="eastAsia"/>
+        </w:rPr>
+        <w:t>容易</w:t>
+      </w:r>
+      <w:r>
+        <w:t>就被截取。</w:t>
+      </w:r>
     </w:p>
     <w:sectPr>
       <w:pgSz w:w="11906" w:h="16838"/>

</xml_diff>